<commit_message>
Acrescentando legendas nas imagens
</commit_message>
<xml_diff>
--- a/repositorio_das/relatorio_das.docx
+++ b/repositorio_das/relatorio_das.docx
@@ -730,7 +730,7 @@
           <w:sz w:val="24"/>
           <w:shd w:fill="auto" w:val="clear"/>
         </w:rPr>
-        <w:t xml:space="preserve">Commit 4</w:t>
+        <w:t xml:space="preserve">Commit 4.</w:t>
       </w:r>
     </w:p>
     <w:p>
@@ -810,7 +810,7 @@
           <w:sz w:val="24"/>
           <w:shd w:fill="auto" w:val="clear"/>
         </w:rPr>
-        <w:t xml:space="preserve">Commit 5</w:t>
+        <w:t xml:space="preserve">Commit 5.</w:t>
       </w:r>
     </w:p>
     <w:p>
@@ -1570,17 +1570,13 @@
           <w:sz w:val="22"/>
           <w:shd w:fill="auto" w:val="clear"/>
         </w:rPr>
-        <w:t xml:space="preserve">$git commit -m “mensagem do hotfix”</w:t>
-      </w:r>
-    </w:p>
-    <w:p>
-      <w:pPr>
-        <w:numPr>
-          <w:ilvl w:val="0"/>
-          <w:numId w:val="14"/>
-        </w:numPr>
-        <w:spacing w:before="0" w:after="0" w:line="276"/>
-        <w:ind w:right="0" w:left="720" w:hanging="360"/>
+        <w:t xml:space="preserve">$git commit -m “mensagem do hotfix”.</w:t>
+      </w:r>
+    </w:p>
+    <w:p>
+      <w:pPr>
+        <w:spacing w:before="0" w:after="0" w:line="276"/>
+        <w:ind w:right="0" w:left="0" w:firstLine="0"/>
         <w:jc w:val="left"/>
         <w:rPr>
           <w:rFonts w:ascii="Arial" w:hAnsi="Arial" w:cs="Arial" w:eastAsia="Arial"/>

</xml_diff>